<commit_message>
use case + diario
</commit_message>
<xml_diff>
--- a/4_Diari/Diario_2025.01.08.docx
+++ b/4_Diari/Diario_2025.01.08.docx
@@ -321,8 +321,6 @@
               </w:rPr>
               <w:t xml:space="preserve">la </w:t>
             </w:r>
-            <w:bookmarkStart w:id="3" w:name="_GoBack"/>
-            <w:bookmarkEnd w:id="3"/>
             <w:r>
               <w:rPr>
                 <w:rFonts w:ascii="Arial" w:hAnsi="Arial" w:cs="Arial"/>
@@ -385,8 +383,10 @@
               <w:rPr>
                 <w:rFonts w:ascii="Arial" w:hAnsi="Arial" w:cs="Arial"/>
               </w:rPr>
-              <w:t>Continuare documentazione, l’analisi dei requisiti.</w:t>
+              <w:t>Iniziare analisi e scegliere le teconologie</w:t>
             </w:r>
+            <w:bookmarkStart w:id="3" w:name="_GoBack"/>
+            <w:bookmarkEnd w:id="3"/>
           </w:p>
         </w:tc>
       </w:tr>
@@ -3954,6 +3954,7 @@
     <w:rsid w:val="00675F2A"/>
     <w:rsid w:val="00682218"/>
     <w:rsid w:val="006D01E3"/>
+    <w:rsid w:val="006F01B7"/>
     <w:rsid w:val="00724B9C"/>
     <w:rsid w:val="00754822"/>
     <w:rsid w:val="007778E5"/>
@@ -4822,7 +4823,7 @@
 </file>
 
 <file path=customXml/itemProps1.xml><?xml version="1.0" encoding="utf-8"?>
-<ds:datastoreItem xmlns:ds="http://schemas.openxmlformats.org/officeDocument/2006/customXml" ds:itemID="{CD6F2DA5-54A0-45D4-9547-195B083AB702}">
+<ds:datastoreItem xmlns:ds="http://schemas.openxmlformats.org/officeDocument/2006/customXml" ds:itemID="{7D101664-59AF-4848-923C-34581DC25774}">
   <ds:schemaRefs>
     <ds:schemaRef ds:uri="http://schemas.openxmlformats.org/officeDocument/2006/bibliography"/>
   </ds:schemaRefs>

</xml_diff>